<commit_message>
Added more test data and updated diagram.
</commit_message>
<xml_diff>
--- a/NotesForWriteup/RobotOccupancyGrid.docx
+++ b/NotesForWriteup/RobotOccupancyGrid.docx
@@ -1338,23 +1338,40 @@
         <w:tblLook w:val="04A0" w:firstRow="1" w:lastRow="0" w:firstColumn="1" w:lastColumn="0" w:noHBand="0" w:noVBand="1"/>
       </w:tblPr>
       <w:tblGrid>
-        <w:gridCol w:w="421"/>
+        <w:gridCol w:w="279"/>
         <w:gridCol w:w="4675"/>
       </w:tblGrid>
       <w:tr>
         <w:tc>
           <w:tcPr>
-            <w:tcW w:w="421" w:type="dxa"/>
+            <w:tcW w:w="279" w:type="dxa"/>
             <w:shd w:val="clear" w:color="auto" w:fill="FF0000"/>
           </w:tcPr>
-          <w:p/>
+          <w:p>
+            <w:pPr>
+              <w:rPr>
+                <w:sz w:val="16"/>
+                <w:szCs w:val="16"/>
+              </w:rPr>
+            </w:pPr>
+          </w:p>
         </w:tc>
         <w:tc>
           <w:tcPr>
             <w:tcW w:w="4675" w:type="dxa"/>
           </w:tcPr>
           <w:p>
+            <w:pPr>
+              <w:rPr>
+                <w:sz w:val="16"/>
+                <w:szCs w:val="16"/>
+              </w:rPr>
+            </w:pPr>
             <w:r>
+              <w:rPr>
+                <w:sz w:val="16"/>
+                <w:szCs w:val="16"/>
+              </w:rPr>
               <w:t>Occupied</w:t>
             </w:r>
           </w:p>
@@ -1363,16 +1380,33 @@
       <w:tr>
         <w:tc>
           <w:tcPr>
-            <w:tcW w:w="421" w:type="dxa"/>
-          </w:tcPr>
-          <w:p/>
+            <w:tcW w:w="279" w:type="dxa"/>
+          </w:tcPr>
+          <w:p>
+            <w:pPr>
+              <w:rPr>
+                <w:sz w:val="16"/>
+                <w:szCs w:val="16"/>
+              </w:rPr>
+            </w:pPr>
+          </w:p>
         </w:tc>
         <w:tc>
           <w:tcPr>
             <w:tcW w:w="4675" w:type="dxa"/>
           </w:tcPr>
           <w:p>
+            <w:pPr>
+              <w:rPr>
+                <w:sz w:val="16"/>
+                <w:szCs w:val="16"/>
+              </w:rPr>
+            </w:pPr>
             <w:r>
+              <w:rPr>
+                <w:sz w:val="16"/>
+                <w:szCs w:val="16"/>
+              </w:rPr>
               <w:t xml:space="preserve">Unoccupied </w:t>
             </w:r>
           </w:p>
@@ -1381,17 +1415,34 @@
       <w:tr>
         <w:tc>
           <w:tcPr>
-            <w:tcW w:w="421" w:type="dxa"/>
+            <w:tcW w:w="279" w:type="dxa"/>
             <w:shd w:val="clear" w:color="auto" w:fill="C5E0B3" w:themeFill="accent6" w:themeFillTint="66"/>
           </w:tcPr>
-          <w:p/>
+          <w:p>
+            <w:pPr>
+              <w:rPr>
+                <w:sz w:val="16"/>
+                <w:szCs w:val="16"/>
+              </w:rPr>
+            </w:pPr>
+          </w:p>
         </w:tc>
         <w:tc>
           <w:tcPr>
             <w:tcW w:w="4675" w:type="dxa"/>
           </w:tcPr>
           <w:p>
+            <w:pPr>
+              <w:rPr>
+                <w:sz w:val="16"/>
+                <w:szCs w:val="16"/>
+              </w:rPr>
+            </w:pPr>
             <w:r>
+              <w:rPr>
+                <w:sz w:val="16"/>
+                <w:szCs w:val="16"/>
+              </w:rPr>
               <w:t xml:space="preserve">Inches </w:t>
             </w:r>
           </w:p>
@@ -1400,23 +1451,80 @@
       <w:tr>
         <w:tc>
           <w:tcPr>
-            <w:tcW w:w="421" w:type="dxa"/>
+            <w:tcW w:w="279" w:type="dxa"/>
             <w:shd w:val="clear" w:color="auto" w:fill="BDD6EE" w:themeFill="accent5" w:themeFillTint="66"/>
           </w:tcPr>
-          <w:p/>
+          <w:p>
+            <w:pPr>
+              <w:rPr>
+                <w:sz w:val="16"/>
+                <w:szCs w:val="16"/>
+              </w:rPr>
+            </w:pPr>
+          </w:p>
         </w:tc>
         <w:tc>
           <w:tcPr>
             <w:tcW w:w="4675" w:type="dxa"/>
           </w:tcPr>
           <w:p>
+            <w:pPr>
+              <w:rPr>
+                <w:sz w:val="16"/>
+                <w:szCs w:val="16"/>
+              </w:rPr>
+            </w:pPr>
             <w:proofErr w:type="spellStart"/>
             <w:r>
+              <w:rPr>
+                <w:sz w:val="16"/>
+                <w:szCs w:val="16"/>
+              </w:rPr>
               <w:t>OccupancyGrid</w:t>
             </w:r>
             <w:proofErr w:type="spellEnd"/>
             <w:r>
+              <w:rPr>
+                <w:sz w:val="16"/>
+                <w:szCs w:val="16"/>
+              </w:rPr>
               <w:t xml:space="preserve"> Index</w:t>
+            </w:r>
+          </w:p>
+        </w:tc>
+      </w:tr>
+      <w:tr>
+        <w:tc>
+          <w:tcPr>
+            <w:tcW w:w="279" w:type="dxa"/>
+            <w:shd w:val="clear" w:color="auto" w:fill="F7CAAC" w:themeFill="accent2" w:themeFillTint="66"/>
+          </w:tcPr>
+          <w:p>
+            <w:pPr>
+              <w:rPr>
+                <w:sz w:val="16"/>
+                <w:szCs w:val="16"/>
+              </w:rPr>
+            </w:pPr>
+          </w:p>
+        </w:tc>
+        <w:tc>
+          <w:tcPr>
+            <w:tcW w:w="4675" w:type="dxa"/>
+          </w:tcPr>
+          <w:p>
+            <w:pPr>
+              <w:rPr>
+                <w:sz w:val="16"/>
+                <w:szCs w:val="16"/>
+              </w:rPr>
+            </w:pPr>
+            <w:r>
+              <w:rPr>
+                <w:sz w:val="16"/>
+                <w:szCs w:val="16"/>
+              </w:rPr>
+              <w:t>Door</w:t>
             </w:r>
           </w:p>
         </w:tc>
@@ -19671,107 +19779,107 @@
         <w:tc>
           <w:tcPr>
             <w:tcW w:w="283" w:type="dxa"/>
-            <w:shd w:val="clear" w:color="auto" w:fill="FF0000"/>
-            <w:noWrap/>
-            <w:tcMar>
-              <w:left w:w="28" w:type="dxa"/>
-              <w:right w:w="28" w:type="dxa"/>
-            </w:tcMar>
-            <w:vAlign w:val="center"/>
-            <w:hideMark/>
-          </w:tcPr>
-          <w:p>
-            <w:pPr>
-              <w:spacing w:line="240" w:lineRule="auto"/>
-              <w:jc w:val="center"/>
-              <w:rPr>
-                <w:rFonts w:eastAsia="Times New Roman" w:cs="Times New Roman"/>
-                <w:sz w:val="16"/>
-                <w:szCs w:val="16"/>
-                <w:lang w:eastAsia="en-CA"/>
-              </w:rPr>
-            </w:pPr>
-          </w:p>
-        </w:tc>
-        <w:tc>
-          <w:tcPr>
-            <w:tcW w:w="283" w:type="dxa"/>
-            <w:shd w:val="clear" w:color="auto" w:fill="FF0000"/>
-            <w:noWrap/>
-            <w:tcMar>
-              <w:left w:w="28" w:type="dxa"/>
-              <w:right w:w="28" w:type="dxa"/>
-            </w:tcMar>
-            <w:vAlign w:val="center"/>
-            <w:hideMark/>
-          </w:tcPr>
-          <w:p>
-            <w:pPr>
-              <w:spacing w:line="240" w:lineRule="auto"/>
-              <w:jc w:val="center"/>
-              <w:rPr>
-                <w:rFonts w:eastAsia="Times New Roman" w:cs="Times New Roman"/>
-                <w:sz w:val="16"/>
-                <w:szCs w:val="16"/>
-                <w:lang w:eastAsia="en-CA"/>
-              </w:rPr>
-            </w:pPr>
-          </w:p>
-        </w:tc>
-        <w:tc>
-          <w:tcPr>
-            <w:tcW w:w="283" w:type="dxa"/>
-            <w:shd w:val="clear" w:color="auto" w:fill="FF0000"/>
-            <w:noWrap/>
-            <w:tcMar>
-              <w:left w:w="28" w:type="dxa"/>
-              <w:right w:w="28" w:type="dxa"/>
-            </w:tcMar>
-            <w:vAlign w:val="center"/>
-            <w:hideMark/>
-          </w:tcPr>
-          <w:p>
-            <w:pPr>
-              <w:spacing w:line="240" w:lineRule="auto"/>
-              <w:jc w:val="center"/>
-              <w:rPr>
-                <w:rFonts w:eastAsia="Times New Roman" w:cs="Times New Roman"/>
-                <w:sz w:val="16"/>
-                <w:szCs w:val="16"/>
-                <w:lang w:eastAsia="en-CA"/>
-              </w:rPr>
-            </w:pPr>
-          </w:p>
-        </w:tc>
-        <w:tc>
-          <w:tcPr>
-            <w:tcW w:w="283" w:type="dxa"/>
-            <w:shd w:val="clear" w:color="auto" w:fill="FF0000"/>
-            <w:noWrap/>
-            <w:tcMar>
-              <w:left w:w="28" w:type="dxa"/>
-              <w:right w:w="28" w:type="dxa"/>
-            </w:tcMar>
-            <w:vAlign w:val="center"/>
-            <w:hideMark/>
-          </w:tcPr>
-          <w:p>
-            <w:pPr>
-              <w:spacing w:line="240" w:lineRule="auto"/>
-              <w:jc w:val="center"/>
-              <w:rPr>
-                <w:rFonts w:eastAsia="Times New Roman" w:cs="Times New Roman"/>
-                <w:sz w:val="16"/>
-                <w:szCs w:val="16"/>
-                <w:lang w:eastAsia="en-CA"/>
-              </w:rPr>
-            </w:pPr>
-          </w:p>
-        </w:tc>
-        <w:tc>
-          <w:tcPr>
-            <w:tcW w:w="283" w:type="dxa"/>
-            <w:shd w:val="clear" w:color="auto" w:fill="FF0000"/>
+            <w:shd w:val="clear" w:color="auto" w:fill="F7CAAC" w:themeFill="accent2" w:themeFillTint="66"/>
+            <w:noWrap/>
+            <w:tcMar>
+              <w:left w:w="28" w:type="dxa"/>
+              <w:right w:w="28" w:type="dxa"/>
+            </w:tcMar>
+            <w:vAlign w:val="center"/>
+            <w:hideMark/>
+          </w:tcPr>
+          <w:p>
+            <w:pPr>
+              <w:spacing w:line="240" w:lineRule="auto"/>
+              <w:jc w:val="center"/>
+              <w:rPr>
+                <w:rFonts w:eastAsia="Times New Roman" w:cs="Times New Roman"/>
+                <w:sz w:val="16"/>
+                <w:szCs w:val="16"/>
+                <w:lang w:eastAsia="en-CA"/>
+              </w:rPr>
+            </w:pPr>
+          </w:p>
+        </w:tc>
+        <w:tc>
+          <w:tcPr>
+            <w:tcW w:w="283" w:type="dxa"/>
+            <w:shd w:val="clear" w:color="auto" w:fill="F7CAAC" w:themeFill="accent2" w:themeFillTint="66"/>
+            <w:noWrap/>
+            <w:tcMar>
+              <w:left w:w="28" w:type="dxa"/>
+              <w:right w:w="28" w:type="dxa"/>
+            </w:tcMar>
+            <w:vAlign w:val="center"/>
+            <w:hideMark/>
+          </w:tcPr>
+          <w:p>
+            <w:pPr>
+              <w:spacing w:line="240" w:lineRule="auto"/>
+              <w:jc w:val="center"/>
+              <w:rPr>
+                <w:rFonts w:eastAsia="Times New Roman" w:cs="Times New Roman"/>
+                <w:sz w:val="16"/>
+                <w:szCs w:val="16"/>
+                <w:lang w:eastAsia="en-CA"/>
+              </w:rPr>
+            </w:pPr>
+          </w:p>
+        </w:tc>
+        <w:tc>
+          <w:tcPr>
+            <w:tcW w:w="283" w:type="dxa"/>
+            <w:shd w:val="clear" w:color="auto" w:fill="F7CAAC" w:themeFill="accent2" w:themeFillTint="66"/>
+            <w:noWrap/>
+            <w:tcMar>
+              <w:left w:w="28" w:type="dxa"/>
+              <w:right w:w="28" w:type="dxa"/>
+            </w:tcMar>
+            <w:vAlign w:val="center"/>
+            <w:hideMark/>
+          </w:tcPr>
+          <w:p>
+            <w:pPr>
+              <w:spacing w:line="240" w:lineRule="auto"/>
+              <w:jc w:val="center"/>
+              <w:rPr>
+                <w:rFonts w:eastAsia="Times New Roman" w:cs="Times New Roman"/>
+                <w:sz w:val="16"/>
+                <w:szCs w:val="16"/>
+                <w:lang w:eastAsia="en-CA"/>
+              </w:rPr>
+            </w:pPr>
+          </w:p>
+        </w:tc>
+        <w:tc>
+          <w:tcPr>
+            <w:tcW w:w="283" w:type="dxa"/>
+            <w:shd w:val="clear" w:color="auto" w:fill="F7CAAC" w:themeFill="accent2" w:themeFillTint="66"/>
+            <w:noWrap/>
+            <w:tcMar>
+              <w:left w:w="28" w:type="dxa"/>
+              <w:right w:w="28" w:type="dxa"/>
+            </w:tcMar>
+            <w:vAlign w:val="center"/>
+            <w:hideMark/>
+          </w:tcPr>
+          <w:p>
+            <w:pPr>
+              <w:spacing w:line="240" w:lineRule="auto"/>
+              <w:jc w:val="center"/>
+              <w:rPr>
+                <w:rFonts w:eastAsia="Times New Roman" w:cs="Times New Roman"/>
+                <w:sz w:val="16"/>
+                <w:szCs w:val="16"/>
+                <w:lang w:eastAsia="en-CA"/>
+              </w:rPr>
+            </w:pPr>
+          </w:p>
+        </w:tc>
+        <w:tc>
+          <w:tcPr>
+            <w:tcW w:w="283" w:type="dxa"/>
+            <w:shd w:val="clear" w:color="auto" w:fill="F7CAAC" w:themeFill="accent2" w:themeFillTint="66"/>
             <w:noWrap/>
             <w:tcMar>
               <w:left w:w="28" w:type="dxa"/>
@@ -19974,8 +20082,6 @@
                 <w:lang w:eastAsia="en-CA"/>
               </w:rPr>
             </w:pPr>
-            <w:bookmarkStart w:id="0" w:name="_GoBack"/>
-            <w:bookmarkEnd w:id="0"/>
           </w:p>
         </w:tc>
         <w:tc>
@@ -21951,7 +22057,10 @@
         </w:tc>
       </w:tr>
     </w:tbl>
-    <w:p/>
+    <w:p>
+      <w:bookmarkStart w:id="0" w:name="_GoBack"/>
+      <w:bookmarkEnd w:id="0"/>
+    </w:p>
     <w:sectPr>
       <w:pgSz w:w="12240" w:h="15840"/>
       <w:pgMar w:top="1440" w:right="1440" w:bottom="1440" w:left="1440" w:header="708" w:footer="708" w:gutter="0"/>
@@ -22482,6 +22591,36 @@
       </w:tblBorders>
     </w:tblPr>
   </w:style>
+  <w:style w:type="paragraph" w:styleId="BalloonText">
+    <w:name w:val="Balloon Text"/>
+    <w:basedOn w:val="Normal"/>
+    <w:link w:val="BalloonTextChar"/>
+    <w:uiPriority w:val="99"/>
+    <w:semiHidden/>
+    <w:unhideWhenUsed/>
+    <w:rsid w:val="00A07E9C"/>
+    <w:pPr>
+      <w:spacing w:line="240" w:lineRule="auto"/>
+    </w:pPr>
+    <w:rPr>
+      <w:rFonts w:ascii="Segoe UI" w:hAnsi="Segoe UI" w:cs="Segoe UI"/>
+      <w:sz w:val="18"/>
+      <w:szCs w:val="18"/>
+    </w:rPr>
+  </w:style>
+  <w:style w:type="character" w:customStyle="1" w:styleId="BalloonTextChar">
+    <w:name w:val="Balloon Text Char"/>
+    <w:basedOn w:val="DefaultParagraphFont"/>
+    <w:link w:val="BalloonText"/>
+    <w:uiPriority w:val="99"/>
+    <w:semiHidden/>
+    <w:rsid w:val="00A07E9C"/>
+    <w:rPr>
+      <w:rFonts w:ascii="Segoe UI" w:hAnsi="Segoe UI" w:cs="Segoe UI"/>
+      <w:sz w:val="18"/>
+      <w:szCs w:val="18"/>
+    </w:rPr>
+  </w:style>
 </w:styles>
 </file>
 

</xml_diff>